<commit_message>
Update 12/4/2022 5:06PM EST
Updates as of 5:06PM EST on 12/4/2022.
</commit_message>
<xml_diff>
--- a/CRIMINAL PREVENTION SECURITY SYSTEMS/CRIMINAL ACTIVITY PREVENTION/UNJUST INVOLUNTARY SERVITUDE PREVENTION/20221120 - MCE123 Technology Development - Unjust Involuntary Servitude Prevention Security - v1.0.0.1.docx
+++ b/CRIMINAL PREVENTION SECURITY SYSTEMS/CRIMINAL ACTIVITY PREVENTION/UNJUST INVOLUNTARY SERVITUDE PREVENTION/20221120 - MCE123 Technology Development - Unjust Involuntary Servitude Prevention Security - v1.0.0.1.docx
@@ -312,7 +312,7 @@
         <w:rPr>
           <w:b/>
           <w:bCs/>
-          <w:color w:val="92D050"/>
+          <w:color w:val="0070C0"/>
         </w:rPr>
         <w:t>THAT</w:t>
       </w:r>
@@ -325,15 +325,7 @@
           <w:bCs/>
           <w:color w:val="FF0000"/>
         </w:rPr>
-        <w:t xml:space="preserve">ANY </w:t>
-      </w:r>
-      <w:r>
-        <w:rPr>
-          <w:b/>
-          <w:bCs/>
-          <w:color w:val="FF0000"/>
-        </w:rPr>
-        <w:t>UNJUST INVOLUNTARY SERVITUDE</w:t>
+        <w:t>ANY UNJUST INVOLUNTARY SERVITUDE</w:t>
       </w:r>
       <w:r>
         <w:t xml:space="preserve"> </w:t>
@@ -366,7 +358,13 @@
       </w:r>
       <w:proofErr w:type="gramEnd"/>
       <w:r>
-        <w:t xml:space="preserve">                                                </w:t>
+        <w:t xml:space="preserve">                               </w:t>
+      </w:r>
+      <w:r>
+        <w:t xml:space="preserve">           </w:t>
+      </w:r>
+      <w:r>
+        <w:t xml:space="preserve">                 </w:t>
       </w:r>
       <w:r>
         <w:rPr>
@@ -596,10 +594,7 @@
               <w:t>, INC.</w:t>
             </w:r>
             <w:r>
-              <w:t xml:space="preserve"> </w:t>
-            </w:r>
-            <w:r>
-              <w:t>2020</w:t>
+              <w:t xml:space="preserve"> 2020</w:t>
             </w:r>
             <w:r>
               <w:t>-2022, ALL RIGHTS RESERVED</w:t>

</xml_diff>